<commit_message>
add one line for output csv file
</commit_message>
<xml_diff>
--- a/NbirthCheck.docx
+++ b/NbirthCheck.docx
@@ -183,6 +183,63 @@
           <w:rStyle w:val="NormalTok"/>
         </w:rPr>
         <w:t xml:space="preserve">(datain)</w:t>
+      </w:r>
+      <w:r>
+        <w:br/>
+      </w:r>
+      <w:r>
+        <w:rPr>
+          <w:rStyle w:val="NormalTok"/>
+        </w:rPr>
+        <w:t xml:space="preserve"> </w:t>
+      </w:r>
+      <w:r>
+        <w:rPr>
+          <w:rStyle w:val="CommentTok"/>
+        </w:rPr>
+        <w:t xml:space="preserve"># fake output</w:t>
+      </w:r>
+      <w:r>
+        <w:br/>
+      </w:r>
+      <w:r>
+        <w:rPr>
+          <w:rStyle w:val="NormalTok"/>
+        </w:rPr>
+        <w:t xml:space="preserve"> </w:t>
+      </w:r>
+      <w:r>
+        <w:rPr>
+          <w:rStyle w:val="KeywordTok"/>
+        </w:rPr>
+        <w:t xml:space="preserve">write.csv2</w:t>
+      </w:r>
+      <w:r>
+        <w:rPr>
+          <w:rStyle w:val="NormalTok"/>
+        </w:rPr>
+        <w:t xml:space="preserve">(datain,</w:t>
+      </w:r>
+      <w:r>
+        <w:rPr>
+          <w:rStyle w:val="StringTok"/>
+        </w:rPr>
+        <w:t xml:space="preserve">"./outNbirthCheck.csv"</w:t>
+      </w:r>
+      <w:r>
+        <w:rPr>
+          <w:rStyle w:val="NormalTok"/>
+        </w:rPr>
+        <w:t xml:space="preserve">)</w:t>
+      </w:r>
+      <w:r>
+        <w:br/>
+      </w:r>
+      <w:r>
+        <w:rPr>
+          <w:rStyle w:val="NormalTok"/>
+        </w:rPr>
+        <w:t xml:space="preserve"> </w:t>
       </w:r>
       <w:r>
         <w:br/>

</xml_diff>